<commit_message>
save avant part 3
</commit_message>
<xml_diff>
--- a/Projet algo.docx
+++ b/Projet algo.docx
@@ -375,14 +375,14 @@
       <w:proofErr w:type="spellStart"/>
       <w:r>
         <w:rPr>
-          <w:highlight w:val="yellow"/>
+          <w:strike/>
         </w:rPr>
         <w:t>FBeg</w:t>
       </w:r>
       <w:proofErr w:type="spellEnd"/>
       <w:r>
         <w:rPr>
-          <w:highlight w:val="yellow"/>
+          <w:strike/>
         </w:rPr>
         <w:t xml:space="preserve"> RT : n'est pas RT</w:t>
       </w:r>
@@ -391,46 +391,79 @@
       </w:r>
       <w:proofErr w:type="spellStart"/>
       <w:r>
+        <w:rPr>
+          <w:strike/>
+        </w:rPr>
         <w:t>FBeg</w:t>
       </w:r>
       <w:proofErr w:type="spellEnd"/>
       <w:r>
+        <w:rPr>
+          <w:strike/>
+        </w:rPr>
         <w:t xml:space="preserve"> It </w:t>
       </w:r>
       <w:proofErr w:type="spellStart"/>
       <w:r>
+        <w:rPr>
+          <w:strike/>
+        </w:rPr>
         <w:t>iter</w:t>
       </w:r>
       <w:proofErr w:type="spellEnd"/>
       <w:r>
+        <w:rPr>
+          <w:strike/>
+        </w:rPr>
         <w:t xml:space="preserve"> : </w:t>
       </w:r>
       <w:proofErr w:type="spellStart"/>
       <w:r>
+        <w:rPr>
+          <w:strike/>
+        </w:rPr>
         <w:t>resultat</w:t>
       </w:r>
       <w:proofErr w:type="spellEnd"/>
       <w:r>
+        <w:rPr>
+          <w:strike/>
+        </w:rPr>
         <w:t xml:space="preserve"> à l'envers, donc copie de copie... affreux : pour faire une copie du cours de votre ami,</w:t>
       </w:r>
       <w:r>
+        <w:rPr>
+          <w:strike/>
+        </w:rPr>
         <w:br/>
         <w:t xml:space="preserve">vous faites une </w:t>
       </w:r>
       <w:proofErr w:type="spellStart"/>
       <w:r>
+        <w:rPr>
+          <w:strike/>
+        </w:rPr>
         <w:t>phocopie</w:t>
       </w:r>
       <w:proofErr w:type="spellEnd"/>
       <w:r>
+        <w:rPr>
+          <w:strike/>
+        </w:rPr>
         <w:t xml:space="preserve"> de son copie, puis comme c'est à l'envers, une </w:t>
       </w:r>
       <w:proofErr w:type="spellStart"/>
       <w:r>
+        <w:rPr>
+          <w:strike/>
+        </w:rPr>
         <w:t>phocopie</w:t>
       </w:r>
       <w:proofErr w:type="spellEnd"/>
       <w:r>
+        <w:rPr>
+          <w:strike/>
+        </w:rPr>
         <w:t xml:space="preserve"> de la photocopie ?</w:t>
       </w:r>
     </w:p>
@@ -503,34 +536,66 @@
       </w:r>
       <w:proofErr w:type="spellStart"/>
       <w:r>
+        <w:rPr>
+          <w:strike/>
+          <w:highlight w:val="yellow"/>
+        </w:rPr>
         <w:t>PBeg</w:t>
       </w:r>
       <w:proofErr w:type="spellEnd"/>
       <w:r>
+        <w:rPr>
+          <w:strike/>
+          <w:highlight w:val="yellow"/>
+        </w:rPr>
         <w:t xml:space="preserve"> LD SDRE ; lourdeur </w:t>
       </w:r>
       <w:proofErr w:type="spellStart"/>
       <w:r>
+        <w:rPr>
+          <w:strike/>
+          <w:highlight w:val="yellow"/>
+        </w:rPr>
         <w:t>save</w:t>
       </w:r>
       <w:proofErr w:type="spellEnd"/>
       <w:r>
+        <w:rPr>
+          <w:strike/>
+          <w:highlight w:val="yellow"/>
+        </w:rPr>
         <w:t xml:space="preserve">, </w:t>
       </w:r>
       <w:proofErr w:type="spellStart"/>
       <w:r>
+        <w:rPr>
+          <w:strike/>
+          <w:highlight w:val="yellow"/>
+        </w:rPr>
         <w:t>depile</w:t>
       </w:r>
       <w:proofErr w:type="spellEnd"/>
       <w:r>
+        <w:rPr>
+          <w:strike/>
+          <w:highlight w:val="yellow"/>
+        </w:rPr>
         <w:t xml:space="preserve">, </w:t>
       </w:r>
       <w:proofErr w:type="spellStart"/>
       <w:r>
+        <w:rPr>
+          <w:strike/>
+          <w:highlight w:val="yellow"/>
+        </w:rPr>
         <w:t>recursif</w:t>
       </w:r>
       <w:proofErr w:type="spellEnd"/>
       <w:r>
+        <w:rPr>
+          <w:strike/>
+          <w:highlight w:val="yellow"/>
+        </w:rPr>
         <w:t>, empile : si vous avez une photocopie à faire, vous en faites deux et vous jetez l'original ?</w:t>
       </w:r>
       <w:r>
@@ -547,10 +612,110 @@
       <w:pPr>
         <w:pStyle w:val="NormalWeb"/>
         <w:spacing w:after="240" w:afterAutospacing="0"/>
-      </w:pPr>
-      <w:r>
+        <w:rPr>
+          <w:strike/>
+        </w:rPr>
+      </w:pPr>
+      <w:r>
+        <w:rPr>
+          <w:strike/>
+        </w:rPr>
         <w:t>COMPTEURS POUR PERMUTATIONS</w:t>
       </w:r>
+    </w:p>
+    <w:p>
+      <w:pPr>
+        <w:pStyle w:val="NormalWeb"/>
+        <w:spacing w:after="240" w:afterAutospacing="0"/>
+        <w:rPr>
+          <w:strike/>
+        </w:rPr>
+      </w:pPr>
+    </w:p>
+    <w:p>
+      <w:pPr>
+        <w:pStyle w:val="NormalWeb"/>
+        <w:spacing w:after="240" w:afterAutospacing="0"/>
+      </w:pPr>
+      <w:r>
+        <w:t>On peut</w:t>
+      </w:r>
+      <w:r>
+        <w:t xml:space="preserve"> simplifier la </w:t>
+      </w:r>
+      <w:proofErr w:type="spellStart"/>
+      <w:r>
+        <w:t>begaye</w:t>
+      </w:r>
+      <w:proofErr w:type="spellEnd"/>
+      <w:r>
+        <w:t xml:space="preserve"> </w:t>
+      </w:r>
+      <w:proofErr w:type="spellStart"/>
+      <w:r>
+        <w:t>rec</w:t>
+      </w:r>
+      <w:proofErr w:type="spellEnd"/>
+      <w:r>
+        <w:t xml:space="preserve"> ter</w:t>
+      </w:r>
+    </w:p>
+    <w:p>
+      <w:pPr>
+        <w:pStyle w:val="NormalWeb"/>
+        <w:spacing w:after="240" w:afterAutospacing="0"/>
+      </w:pPr>
+    </w:p>
+    <w:p>
+      <w:pPr>
+        <w:pStyle w:val="NormalWeb"/>
+        <w:spacing w:after="240" w:afterAutospacing="0"/>
+        <w:rPr>
+          <w:strike/>
+        </w:rPr>
+      </w:pPr>
+      <w:r>
+        <w:rPr>
+          <w:strike/>
+        </w:rPr>
+        <w:t xml:space="preserve">Ajouter </w:t>
+      </w:r>
+      <w:proofErr w:type="spellStart"/>
+      <w:r>
+        <w:rPr>
+          <w:strike/>
+        </w:rPr>
+        <w:t>rec</w:t>
+      </w:r>
+      <w:proofErr w:type="spellEnd"/>
+      <w:r>
+        <w:rPr>
+          <w:strike/>
+        </w:rPr>
+        <w:t xml:space="preserve"> ter </w:t>
+      </w:r>
+      <w:proofErr w:type="gramStart"/>
+      <w:r>
+        <w:rPr>
+          <w:strike/>
+        </w:rPr>
+        <w:t>a</w:t>
+      </w:r>
+      <w:proofErr w:type="gramEnd"/>
+      <w:r>
+        <w:rPr>
+          <w:strike/>
+        </w:rPr>
+        <w:t xml:space="preserve"> proc </w:t>
+      </w:r>
+      <w:proofErr w:type="spellStart"/>
+      <w:r>
+        <w:rPr>
+          <w:strike/>
+        </w:rPr>
+        <w:t>begaye</w:t>
+      </w:r>
+      <w:proofErr w:type="spellEnd"/>
     </w:p>
     <w:sectPr>
       <w:pgSz w:w="11906" w:h="16838"/>

</xml_diff>